<commit_message>
add time domian to report
</commit_message>
<xml_diff>
--- a/PR_Assignment_03_technical_report.docx
+++ b/PR_Assignment_03_technical_report.docx
@@ -1069,6 +1069,9 @@
     </w:p>
     <w:p>
       <w:r>
+        <w:rPr>
+          <w:noProof/>
+        </w:rPr>
         <w:lastRenderedPageBreak/>
         <w:drawing>
           <wp:inline distT="0" distB="0" distL="0" distR="0" wp14:anchorId="260324EA" wp14:editId="39998837">
@@ -1109,6 +1112,9 @@
     </w:p>
     <w:p>
       <w:r>
+        <w:rPr>
+          <w:noProof/>
+        </w:rPr>
         <w:drawing>
           <wp:inline distT="0" distB="0" distL="0" distR="0" wp14:anchorId="7D89E183" wp14:editId="5C675925">
             <wp:extent cx="5612130" cy="2588260"/>
@@ -1164,10 +1170,963 @@
         <w:tab/>
       </w:r>
     </w:p>
+    <w:p>
+      <w:pPr>
+        <w:tabs>
+          <w:tab w:val="left" w:pos="6687"/>
+        </w:tabs>
+        <w:ind w:left="0" w:firstLine="0"/>
+        <w:rPr>
+          <w:b/>
+          <w:bCs/>
+        </w:rPr>
+      </w:pPr>
+      <w:r>
+        <w:rPr>
+          <w:b/>
+          <w:bCs/>
+        </w:rPr>
+        <w:lastRenderedPageBreak/>
+        <w:t>3</w:t>
+      </w:r>
+      <w:r>
+        <w:rPr>
+          <w:b/>
+          <w:bCs/>
+        </w:rPr>
+        <w:t>. Time-Domain Features Extraction</w:t>
+      </w:r>
+    </w:p>
+    <w:p>
+      <w:pPr>
+        <w:tabs>
+          <w:tab w:val="left" w:pos="6687"/>
+        </w:tabs>
+      </w:pPr>
+      <w:r>
+        <w:t>For each audio file:</w:t>
+      </w:r>
+    </w:p>
+    <w:p>
+      <w:pPr>
+        <w:numPr>
+          <w:ilvl w:val="0"/>
+          <w:numId w:val="26"/>
+        </w:numPr>
+        <w:tabs>
+          <w:tab w:val="left" w:pos="6687"/>
+        </w:tabs>
+      </w:pPr>
+      <w:r>
+        <w:t xml:space="preserve">The waveform is loaded with a sampling rate of </w:t>
+      </w:r>
+      <w:r>
+        <w:rPr>
+          <w:b/>
+          <w:bCs/>
+        </w:rPr>
+        <w:t>22050 Hz</w:t>
+      </w:r>
+      <w:r>
+        <w:t xml:space="preserve"> and clipped to a </w:t>
+      </w:r>
+      <w:r>
+        <w:rPr>
+          <w:b/>
+          <w:bCs/>
+        </w:rPr>
+        <w:t>3-second duration</w:t>
+      </w:r>
+      <w:r>
+        <w:t>.</w:t>
+      </w:r>
+    </w:p>
+    <w:p>
+      <w:pPr>
+        <w:numPr>
+          <w:ilvl w:val="0"/>
+          <w:numId w:val="26"/>
+        </w:numPr>
+        <w:tabs>
+          <w:tab w:val="left" w:pos="6687"/>
+        </w:tabs>
+      </w:pPr>
+      <w:r>
+        <w:t xml:space="preserve">If </w:t>
+      </w:r>
+      <w:r>
+        <w:t>it is shorter</w:t>
+      </w:r>
+      <w:r>
+        <w:t xml:space="preserve"> than 3 seconds, </w:t>
+      </w:r>
+      <w:r>
+        <w:rPr>
+          <w:b/>
+          <w:bCs/>
+        </w:rPr>
+        <w:t>zero-padding</w:t>
+      </w:r>
+      <w:r>
+        <w:t xml:space="preserve"> is applied.</w:t>
+      </w:r>
+    </w:p>
+    <w:p>
+      <w:pPr>
+        <w:numPr>
+          <w:ilvl w:val="0"/>
+          <w:numId w:val="26"/>
+        </w:numPr>
+        <w:tabs>
+          <w:tab w:val="left" w:pos="6687"/>
+        </w:tabs>
+      </w:pPr>
+      <w:r>
+        <w:rPr>
+          <w:b/>
+          <w:bCs/>
+        </w:rPr>
+        <w:t>Time-domain features</w:t>
+      </w:r>
+      <w:r>
+        <w:t xml:space="preserve"> are extracted:</w:t>
+      </w:r>
+    </w:p>
+    <w:p>
+      <w:pPr>
+        <w:numPr>
+          <w:ilvl w:val="1"/>
+          <w:numId w:val="26"/>
+        </w:numPr>
+        <w:tabs>
+          <w:tab w:val="left" w:pos="6687"/>
+        </w:tabs>
+      </w:pPr>
+      <w:r>
+        <w:rPr>
+          <w:b/>
+          <w:bCs/>
+        </w:rPr>
+        <w:t>Zero Crossing Rate (ZCR):</w:t>
+      </w:r>
+      <w:r>
+        <w:t xml:space="preserve"> The rate at which the signal changes from positive to negative.</w:t>
+      </w:r>
+    </w:p>
+    <w:p>
+      <w:pPr>
+        <w:numPr>
+          <w:ilvl w:val="1"/>
+          <w:numId w:val="26"/>
+        </w:numPr>
+        <w:tabs>
+          <w:tab w:val="left" w:pos="6687"/>
+        </w:tabs>
+      </w:pPr>
+      <w:r>
+        <w:rPr>
+          <w:b/>
+          <w:bCs/>
+        </w:rPr>
+        <w:t>Energy:</w:t>
+      </w:r>
+      <w:r>
+        <w:t xml:space="preserve"> The sum of squared amplitudes of the signal, representing its strength.</w:t>
+      </w:r>
+    </w:p>
+    <w:p>
+      <w:pPr>
+        <w:tabs>
+          <w:tab w:val="left" w:pos="6687"/>
+        </w:tabs>
+        <w:rPr>
+          <w:b/>
+          <w:bCs/>
+        </w:rPr>
+      </w:pPr>
+      <w:r>
+        <w:rPr>
+          <w:b/>
+          <w:bCs/>
+        </w:rPr>
+        <w:t>Key Steps:</w:t>
+      </w:r>
+    </w:p>
+    <w:p>
+      <w:pPr>
+        <w:numPr>
+          <w:ilvl w:val="0"/>
+          <w:numId w:val="27"/>
+        </w:numPr>
+        <w:tabs>
+          <w:tab w:val="left" w:pos="6687"/>
+        </w:tabs>
+      </w:pPr>
+      <w:r>
+        <w:rPr>
+          <w:b/>
+          <w:bCs/>
+        </w:rPr>
+        <w:t>ZCR Calculation:</w:t>
+      </w:r>
+    </w:p>
+    <w:p>
+      <w:pPr>
+        <w:numPr>
+          <w:ilvl w:val="1"/>
+          <w:numId w:val="27"/>
+        </w:numPr>
+        <w:tabs>
+          <w:tab w:val="left" w:pos="6687"/>
+        </w:tabs>
+      </w:pPr>
+      <w:r>
+        <w:t>Computed over frames of 2048 samples with a hop length of 512 samples.</w:t>
+      </w:r>
+    </w:p>
+    <w:p>
+      <w:pPr>
+        <w:numPr>
+          <w:ilvl w:val="1"/>
+          <w:numId w:val="27"/>
+        </w:numPr>
+        <w:tabs>
+          <w:tab w:val="left" w:pos="6687"/>
+        </w:tabs>
+      </w:pPr>
+      <w:r>
+        <w:t>Represents the rate of sign changes in the waveform.</w:t>
+      </w:r>
+    </w:p>
+    <w:p>
+      <w:pPr>
+        <w:numPr>
+          <w:ilvl w:val="0"/>
+          <w:numId w:val="27"/>
+        </w:numPr>
+        <w:tabs>
+          <w:tab w:val="left" w:pos="6687"/>
+        </w:tabs>
+      </w:pPr>
+      <w:r>
+        <w:rPr>
+          <w:b/>
+          <w:bCs/>
+        </w:rPr>
+        <w:t>Energy Calculation:</w:t>
+      </w:r>
+    </w:p>
+    <w:p>
+      <w:pPr>
+        <w:numPr>
+          <w:ilvl w:val="1"/>
+          <w:numId w:val="27"/>
+        </w:numPr>
+        <w:tabs>
+          <w:tab w:val="left" w:pos="6687"/>
+        </w:tabs>
+      </w:pPr>
+      <w:r>
+        <w:t>Calculated as the sum of squared amplitudes in each frame.</w:t>
+      </w:r>
+    </w:p>
+    <w:p>
+      <w:pPr>
+        <w:numPr>
+          <w:ilvl w:val="1"/>
+          <w:numId w:val="27"/>
+        </w:numPr>
+        <w:tabs>
+          <w:tab w:val="left" w:pos="6687"/>
+        </w:tabs>
+      </w:pPr>
+      <w:r>
+        <w:t>Reflects the intensity of the signal over time.</w:t>
+      </w:r>
+    </w:p>
+    <w:p>
+      <w:pPr>
+        <w:numPr>
+          <w:ilvl w:val="0"/>
+          <w:numId w:val="27"/>
+        </w:numPr>
+        <w:tabs>
+          <w:tab w:val="left" w:pos="6687"/>
+        </w:tabs>
+      </w:pPr>
+      <w:r>
+        <w:rPr>
+          <w:b/>
+          <w:bCs/>
+        </w:rPr>
+        <w:t>Padding:</w:t>
+      </w:r>
+    </w:p>
+    <w:p>
+      <w:pPr>
+        <w:numPr>
+          <w:ilvl w:val="1"/>
+          <w:numId w:val="27"/>
+        </w:numPr>
+        <w:tabs>
+          <w:tab w:val="left" w:pos="6687"/>
+        </w:tabs>
+      </w:pPr>
+      <w:r>
+        <w:t>Both ZCR and Energy are padded to match length</w:t>
+      </w:r>
+      <w:r>
+        <w:t>.</w:t>
+      </w:r>
+    </w:p>
+    <w:p>
+      <w:pPr>
+        <w:tabs>
+          <w:tab w:val="left" w:pos="6687"/>
+        </w:tabs>
+        <w:ind w:left="1440" w:firstLine="0"/>
+      </w:pPr>
+    </w:p>
+    <w:p>
+      <w:pPr>
+        <w:tabs>
+          <w:tab w:val="left" w:pos="6687"/>
+        </w:tabs>
+        <w:ind w:left="1440" w:firstLine="0"/>
+      </w:pPr>
+    </w:p>
+    <w:p>
+      <w:pPr>
+        <w:tabs>
+          <w:tab w:val="left" w:pos="6687"/>
+        </w:tabs>
+        <w:ind w:left="0" w:firstLine="0"/>
+        <w:rPr>
+          <w:b/>
+          <w:bCs/>
+        </w:rPr>
+      </w:pPr>
+      <w:r>
+        <w:rPr>
+          <w:b/>
+          <w:bCs/>
+        </w:rPr>
+        <w:t>3</w:t>
+      </w:r>
+      <w:r>
+        <w:rPr>
+          <w:b/>
+          <w:bCs/>
+        </w:rPr>
+        <w:t>.1 Preprocessing Steps</w:t>
+      </w:r>
+    </w:p>
+    <w:p>
+      <w:pPr>
+        <w:numPr>
+          <w:ilvl w:val="0"/>
+          <w:numId w:val="28"/>
+        </w:numPr>
+        <w:tabs>
+          <w:tab w:val="left" w:pos="6687"/>
+        </w:tabs>
+      </w:pPr>
+      <w:r>
+        <w:t xml:space="preserve">Extract </w:t>
+      </w:r>
+      <w:r>
+        <w:rPr>
+          <w:b/>
+          <w:bCs/>
+        </w:rPr>
+        <w:t>ZCR</w:t>
+      </w:r>
+      <w:r>
+        <w:t xml:space="preserve"> and </w:t>
+      </w:r>
+      <w:r>
+        <w:rPr>
+          <w:b/>
+          <w:bCs/>
+        </w:rPr>
+        <w:t>Energy</w:t>
+      </w:r>
+      <w:r>
+        <w:t xml:space="preserve"> for all .wav files.</w:t>
+      </w:r>
+    </w:p>
+    <w:p>
+      <w:pPr>
+        <w:numPr>
+          <w:ilvl w:val="0"/>
+          <w:numId w:val="28"/>
+        </w:numPr>
+        <w:tabs>
+          <w:tab w:val="left" w:pos="6687"/>
+        </w:tabs>
+      </w:pPr>
+      <w:r>
+        <w:t>Filter out files with unknown emotion labels.</w:t>
+      </w:r>
+    </w:p>
+    <w:p>
+      <w:pPr>
+        <w:numPr>
+          <w:ilvl w:val="0"/>
+          <w:numId w:val="28"/>
+        </w:numPr>
+        <w:tabs>
+          <w:tab w:val="left" w:pos="6687"/>
+        </w:tabs>
+      </w:pPr>
+      <w:r>
+        <w:t xml:space="preserve">Encode emotion labels using </w:t>
+      </w:r>
+      <w:proofErr w:type="spellStart"/>
+      <w:r>
+        <w:t>LabelEncoder</w:t>
+      </w:r>
+      <w:proofErr w:type="spellEnd"/>
+      <w:r>
+        <w:t xml:space="preserve"> and one-hot encoding.</w:t>
+      </w:r>
+    </w:p>
+    <w:p>
+      <w:pPr>
+        <w:numPr>
+          <w:ilvl w:val="0"/>
+          <w:numId w:val="28"/>
+        </w:numPr>
+        <w:tabs>
+          <w:tab w:val="left" w:pos="6687"/>
+        </w:tabs>
+      </w:pPr>
+      <w:r>
+        <w:t>Pad features to a fixed size to match CNN input requirements.</w:t>
+      </w:r>
+    </w:p>
+    <w:p>
+      <w:pPr>
+        <w:tabs>
+          <w:tab w:val="left" w:pos="6687"/>
+        </w:tabs>
+      </w:pPr>
+    </w:p>
+    <w:p>
+      <w:pPr>
+        <w:tabs>
+          <w:tab w:val="left" w:pos="6687"/>
+        </w:tabs>
+        <w:ind w:left="0" w:firstLine="0"/>
+        <w:rPr>
+          <w:b/>
+          <w:bCs/>
+        </w:rPr>
+      </w:pPr>
+      <w:r>
+        <w:rPr>
+          <w:b/>
+          <w:bCs/>
+        </w:rPr>
+        <w:t>3</w:t>
+      </w:r>
+      <w:r>
+        <w:rPr>
+          <w:b/>
+          <w:bCs/>
+        </w:rPr>
+        <w:t>.</w:t>
+      </w:r>
+      <w:r>
+        <w:rPr>
+          <w:b/>
+          <w:bCs/>
+        </w:rPr>
+        <w:t>2</w:t>
+      </w:r>
+      <w:r>
+        <w:rPr>
+          <w:b/>
+          <w:bCs/>
+        </w:rPr>
+        <w:t xml:space="preserve"> Train-Test Split</w:t>
+      </w:r>
+    </w:p>
+    <w:p>
+      <w:pPr>
+        <w:tabs>
+          <w:tab w:val="left" w:pos="6687"/>
+        </w:tabs>
+      </w:pPr>
+      <w:r>
+        <w:t>The dataset is split into training and testing sets:</w:t>
+      </w:r>
+    </w:p>
+    <w:p>
+      <w:pPr>
+        <w:numPr>
+          <w:ilvl w:val="0"/>
+          <w:numId w:val="29"/>
+        </w:numPr>
+        <w:tabs>
+          <w:tab w:val="left" w:pos="6687"/>
+        </w:tabs>
+      </w:pPr>
+      <w:r>
+        <w:t>70% for training and 30% for testing.</w:t>
+      </w:r>
+    </w:p>
+    <w:p>
+      <w:pPr>
+        <w:numPr>
+          <w:ilvl w:val="0"/>
+          <w:numId w:val="29"/>
+        </w:numPr>
+        <w:tabs>
+          <w:tab w:val="left" w:pos="6687"/>
+        </w:tabs>
+      </w:pPr>
+      <w:r>
+        <w:t>Stratified sampling is applied to maintain class balance.</w:t>
+      </w:r>
+    </w:p>
+    <w:p>
+      <w:pPr>
+        <w:tabs>
+          <w:tab w:val="left" w:pos="6687"/>
+        </w:tabs>
+      </w:pPr>
+    </w:p>
+    <w:p>
+      <w:pPr>
+        <w:tabs>
+          <w:tab w:val="left" w:pos="6687"/>
+        </w:tabs>
+      </w:pPr>
+    </w:p>
+    <w:p>
+      <w:pPr>
+        <w:tabs>
+          <w:tab w:val="left" w:pos="6687"/>
+        </w:tabs>
+        <w:ind w:left="0" w:firstLine="0"/>
+        <w:rPr>
+          <w:b/>
+          <w:bCs/>
+        </w:rPr>
+      </w:pPr>
+    </w:p>
+    <w:p>
+      <w:pPr>
+        <w:tabs>
+          <w:tab w:val="left" w:pos="6687"/>
+        </w:tabs>
+        <w:ind w:left="0" w:firstLine="0"/>
+        <w:rPr>
+          <w:b/>
+          <w:bCs/>
+        </w:rPr>
+      </w:pPr>
+    </w:p>
+    <w:p>
+      <w:pPr>
+        <w:tabs>
+          <w:tab w:val="left" w:pos="6687"/>
+        </w:tabs>
+        <w:ind w:left="0" w:firstLine="0"/>
+        <w:rPr>
+          <w:b/>
+          <w:bCs/>
+        </w:rPr>
+      </w:pPr>
+      <w:r>
+        <w:rPr>
+          <w:b/>
+          <w:bCs/>
+        </w:rPr>
+        <w:lastRenderedPageBreak/>
+        <w:t>3.</w:t>
+      </w:r>
+      <w:r>
+        <w:rPr>
+          <w:b/>
+          <w:bCs/>
+        </w:rPr>
+        <w:t>3</w:t>
+      </w:r>
+      <w:r>
+        <w:rPr>
+          <w:b/>
+          <w:bCs/>
+        </w:rPr>
+        <w:t xml:space="preserve"> 1D CNN Model Design</w:t>
+      </w:r>
+      <w:r>
+        <w:rPr>
+          <w:b/>
+          <w:bCs/>
+        </w:rPr>
+        <w:t xml:space="preserve"> </w:t>
+      </w:r>
+    </w:p>
+    <w:p>
+      <w:pPr>
+        <w:tabs>
+          <w:tab w:val="left" w:pos="6687"/>
+        </w:tabs>
+      </w:pPr>
+      <w:r>
+        <w:t xml:space="preserve">A deep </w:t>
+      </w:r>
+      <w:r>
+        <w:rPr>
+          <w:b/>
+          <w:bCs/>
+        </w:rPr>
+        <w:t>1D CNN</w:t>
+      </w:r>
+      <w:r>
+        <w:t xml:space="preserve"> is designed to extract temporal features from the time-domain feature space.</w:t>
+      </w:r>
+    </w:p>
+    <w:p>
+      <w:pPr>
+        <w:tabs>
+          <w:tab w:val="left" w:pos="6687"/>
+        </w:tabs>
+        <w:rPr>
+          <w:b/>
+          <w:bCs/>
+        </w:rPr>
+      </w:pPr>
+      <w:r>
+        <w:rPr>
+          <w:b/>
+          <w:bCs/>
+        </w:rPr>
+        <w:t>Model Architecture:</w:t>
+      </w:r>
+    </w:p>
+    <w:p>
+      <w:pPr>
+        <w:numPr>
+          <w:ilvl w:val="0"/>
+          <w:numId w:val="30"/>
+        </w:numPr>
+        <w:tabs>
+          <w:tab w:val="left" w:pos="6687"/>
+        </w:tabs>
+      </w:pPr>
+      <w:r>
+        <w:rPr>
+          <w:b/>
+          <w:bCs/>
+        </w:rPr>
+        <w:t>Convolutional Blocks:</w:t>
+      </w:r>
+    </w:p>
+    <w:p>
+      <w:pPr>
+        <w:numPr>
+          <w:ilvl w:val="1"/>
+          <w:numId w:val="30"/>
+        </w:numPr>
+        <w:tabs>
+          <w:tab w:val="left" w:pos="6687"/>
+        </w:tabs>
+      </w:pPr>
+      <w:r>
+        <w:t>Three blocks, each with:</w:t>
+      </w:r>
+    </w:p>
+    <w:p>
+      <w:pPr>
+        <w:numPr>
+          <w:ilvl w:val="2"/>
+          <w:numId w:val="30"/>
+        </w:numPr>
+        <w:tabs>
+          <w:tab w:val="left" w:pos="6687"/>
+        </w:tabs>
+      </w:pPr>
+      <w:r>
+        <w:t xml:space="preserve">Two Conv1D layers with </w:t>
+      </w:r>
+      <w:proofErr w:type="spellStart"/>
+      <w:r>
+        <w:t>ReLU</w:t>
+      </w:r>
+      <w:proofErr w:type="spellEnd"/>
+      <w:r>
+        <w:t xml:space="preserve"> activation, Batch Normalization, </w:t>
+      </w:r>
+      <w:proofErr w:type="spellStart"/>
+      <w:r>
+        <w:t>MaxPooling</w:t>
+      </w:r>
+      <w:proofErr w:type="spellEnd"/>
+      <w:r>
+        <w:t>, and Dropout.</w:t>
+      </w:r>
+    </w:p>
+    <w:p>
+      <w:pPr>
+        <w:numPr>
+          <w:ilvl w:val="2"/>
+          <w:numId w:val="30"/>
+        </w:numPr>
+        <w:tabs>
+          <w:tab w:val="left" w:pos="6687"/>
+        </w:tabs>
+      </w:pPr>
+      <w:r>
+        <w:t>Filter sizes grow from 64 → 128 → 256 for increased representational capacity.</w:t>
+      </w:r>
+    </w:p>
+    <w:p>
+      <w:pPr>
+        <w:numPr>
+          <w:ilvl w:val="0"/>
+          <w:numId w:val="30"/>
+        </w:numPr>
+        <w:tabs>
+          <w:tab w:val="left" w:pos="6687"/>
+        </w:tabs>
+      </w:pPr>
+      <w:r>
+        <w:rPr>
+          <w:b/>
+          <w:bCs/>
+        </w:rPr>
+        <w:t>Fully Connected Layers:</w:t>
+      </w:r>
+    </w:p>
+    <w:p>
+      <w:pPr>
+        <w:numPr>
+          <w:ilvl w:val="1"/>
+          <w:numId w:val="30"/>
+        </w:numPr>
+        <w:tabs>
+          <w:tab w:val="left" w:pos="6687"/>
+        </w:tabs>
+      </w:pPr>
+      <w:r>
+        <w:t>Dense layers with 128 units, followed by Batch Normalization and Dropout.</w:t>
+      </w:r>
+    </w:p>
+    <w:p>
+      <w:pPr>
+        <w:numPr>
+          <w:ilvl w:val="0"/>
+          <w:numId w:val="30"/>
+        </w:numPr>
+        <w:tabs>
+          <w:tab w:val="left" w:pos="6687"/>
+        </w:tabs>
+      </w:pPr>
+      <w:r>
+        <w:rPr>
+          <w:b/>
+          <w:bCs/>
+        </w:rPr>
+        <w:t>Output Layer:</w:t>
+      </w:r>
+    </w:p>
+    <w:p>
+      <w:pPr>
+        <w:numPr>
+          <w:ilvl w:val="1"/>
+          <w:numId w:val="30"/>
+        </w:numPr>
+        <w:tabs>
+          <w:tab w:val="left" w:pos="6687"/>
+        </w:tabs>
+      </w:pPr>
+      <w:r>
+        <w:t xml:space="preserve">A </w:t>
+      </w:r>
+      <w:proofErr w:type="spellStart"/>
+      <w:r>
+        <w:t>softmax</w:t>
+      </w:r>
+      <w:proofErr w:type="spellEnd"/>
+      <w:r>
+        <w:t xml:space="preserve"> layer to predict emotion probabilities.</w:t>
+      </w:r>
+    </w:p>
+    <w:p>
+      <w:pPr>
+        <w:tabs>
+          <w:tab w:val="left" w:pos="6687"/>
+        </w:tabs>
+        <w:ind w:left="0" w:firstLine="0"/>
+        <w:rPr>
+          <w:b/>
+          <w:bCs/>
+        </w:rPr>
+      </w:pPr>
+      <w:r>
+        <w:rPr>
+          <w:b/>
+          <w:bCs/>
+        </w:rPr>
+        <w:t>3</w:t>
+      </w:r>
+      <w:r>
+        <w:rPr>
+          <w:b/>
+          <w:bCs/>
+        </w:rPr>
+        <w:t>.</w:t>
+      </w:r>
+      <w:r>
+        <w:rPr>
+          <w:b/>
+          <w:bCs/>
+        </w:rPr>
+        <w:t>4</w:t>
+      </w:r>
+      <w:r>
+        <w:rPr>
+          <w:b/>
+          <w:bCs/>
+        </w:rPr>
+        <w:t xml:space="preserve"> Results</w:t>
+      </w:r>
+    </w:p>
+    <w:p>
+      <w:pPr>
+        <w:tabs>
+          <w:tab w:val="left" w:pos="6687"/>
+        </w:tabs>
+        <w:ind w:left="0" w:firstLine="0"/>
+        <w:rPr>
+          <w:b/>
+          <w:bCs/>
+        </w:rPr>
+      </w:pPr>
+      <w:r>
+        <w:rPr>
+          <w:b/>
+          <w:bCs/>
+          <w:noProof/>
+        </w:rPr>
+        <w:drawing>
+          <wp:inline distT="0" distB="0" distL="0" distR="0" wp14:anchorId="7C1E89A7" wp14:editId="6B323CD3">
+            <wp:extent cx="3719486" cy="4235450"/>
+            <wp:effectExtent l="0" t="0" r="0" b="0"/>
+            <wp:docPr id="704188092" name="Picture 2" descr="A screenshot of a graph&#10;&#10;AI-generated content may be incorrect."/>
+            <wp:cNvGraphicFramePr>
+              <a:graphicFrameLocks xmlns:a="http://schemas.openxmlformats.org/drawingml/2006/main" noChangeAspect="1"/>
+            </wp:cNvGraphicFramePr>
+            <a:graphic xmlns:a="http://schemas.openxmlformats.org/drawingml/2006/main">
+              <a:graphicData uri="http://schemas.openxmlformats.org/drawingml/2006/picture">
+                <pic:pic xmlns:pic="http://schemas.openxmlformats.org/drawingml/2006/picture">
+                  <pic:nvPicPr>
+                    <pic:cNvPr id="704188092" name="Picture 2" descr="A screenshot of a graph&#10;&#10;AI-generated content may be incorrect."/>
+                    <pic:cNvPicPr/>
+                  </pic:nvPicPr>
+                  <pic:blipFill>
+                    <a:blip r:embed="rId12">
+                      <a:extLst>
+                        <a:ext uri="{28A0092B-C50C-407E-A947-70E740481C1C}">
+                          <a14:useLocalDpi xmlns:a14="http://schemas.microsoft.com/office/drawing/2010/main" val="0"/>
+                        </a:ext>
+                      </a:extLst>
+                    </a:blip>
+                    <a:stretch>
+                      <a:fillRect/>
+                    </a:stretch>
+                  </pic:blipFill>
+                  <pic:spPr>
+                    <a:xfrm>
+                      <a:off x="0" y="0"/>
+                      <a:ext cx="3721096" cy="4237283"/>
+                    </a:xfrm>
+                    <a:prstGeom prst="rect">
+                      <a:avLst/>
+                    </a:prstGeom>
+                  </pic:spPr>
+                </pic:pic>
+              </a:graphicData>
+            </a:graphic>
+          </wp:inline>
+        </w:drawing>
+      </w:r>
+    </w:p>
+    <w:p>
+      <w:pPr>
+        <w:tabs>
+          <w:tab w:val="left" w:pos="6687"/>
+        </w:tabs>
+        <w:ind w:left="0" w:firstLine="0"/>
+        <w:rPr>
+          <w:b/>
+          <w:bCs/>
+        </w:rPr>
+      </w:pPr>
+      <w:r>
+        <w:rPr>
+          <w:b/>
+          <w:bCs/>
+          <w:noProof/>
+        </w:rPr>
+        <w:lastRenderedPageBreak/>
+        <w:drawing>
+          <wp:inline distT="0" distB="0" distL="0" distR="0" wp14:anchorId="002AA28B" wp14:editId="1ABFFC26">
+            <wp:extent cx="5612130" cy="2421890"/>
+            <wp:effectExtent l="0" t="0" r="7620" b="0"/>
+            <wp:docPr id="343769650" name="Picture 1" descr="A graph of a line and a line graph&#10;&#10;AI-generated content may be incorrect."/>
+            <wp:cNvGraphicFramePr>
+              <a:graphicFrameLocks xmlns:a="http://schemas.openxmlformats.org/drawingml/2006/main" noChangeAspect="1"/>
+            </wp:cNvGraphicFramePr>
+            <a:graphic xmlns:a="http://schemas.openxmlformats.org/drawingml/2006/main">
+              <a:graphicData uri="http://schemas.openxmlformats.org/drawingml/2006/picture">
+                <pic:pic xmlns:pic="http://schemas.openxmlformats.org/drawingml/2006/picture">
+                  <pic:nvPicPr>
+                    <pic:cNvPr id="343769650" name="Picture 1" descr="A graph of a line and a line graph&#10;&#10;AI-generated content may be incorrect."/>
+                    <pic:cNvPicPr/>
+                  </pic:nvPicPr>
+                  <pic:blipFill>
+                    <a:blip r:embed="rId13">
+                      <a:extLst>
+                        <a:ext uri="{28A0092B-C50C-407E-A947-70E740481C1C}">
+                          <a14:useLocalDpi xmlns:a14="http://schemas.microsoft.com/office/drawing/2010/main" val="0"/>
+                        </a:ext>
+                      </a:extLst>
+                    </a:blip>
+                    <a:stretch>
+                      <a:fillRect/>
+                    </a:stretch>
+                  </pic:blipFill>
+                  <pic:spPr>
+                    <a:xfrm>
+                      <a:off x="0" y="0"/>
+                      <a:ext cx="5612130" cy="2421890"/>
+                    </a:xfrm>
+                    <a:prstGeom prst="rect">
+                      <a:avLst/>
+                    </a:prstGeom>
+                  </pic:spPr>
+                </pic:pic>
+              </a:graphicData>
+            </a:graphic>
+          </wp:inline>
+        </w:drawing>
+      </w:r>
+    </w:p>
+    <w:p>
+      <w:pPr>
+        <w:tabs>
+          <w:tab w:val="left" w:pos="6687"/>
+        </w:tabs>
+      </w:pPr>
+    </w:p>
     <w:sectPr>
-      <w:footerReference w:type="even" r:id="rId12"/>
-      <w:footerReference w:type="default" r:id="rId13"/>
-      <w:footerReference w:type="first" r:id="rId14"/>
+      <w:footerReference w:type="even" r:id="rId14"/>
+      <w:footerReference w:type="default" r:id="rId15"/>
+      <w:footerReference w:type="first" r:id="rId16"/>
       <w:pgSz w:w="12240" w:h="15840"/>
       <w:pgMar w:top="1134" w:right="1701" w:bottom="1095" w:left="1701" w:header="720" w:footer="497" w:gutter="0"/>
       <w:cols w:space="720"/>
@@ -1608,6 +2567,123 @@
     </w:lvl>
   </w:abstractNum>
   <w:abstractNum w:abstractNumId="2" w15:restartNumberingAfterBreak="0">
+    <w:nsid w:val="08A67C1B"/>
+    <w:multiLevelType w:val="multilevel"/>
+    <w:tmpl w:val="FBA0E258"/>
+    <w:lvl w:ilvl="0">
+      <w:start w:val="1"/>
+      <w:numFmt w:val="decimal"/>
+      <w:lvlText w:val="%1."/>
+      <w:lvlJc w:val="left"/>
+      <w:pPr>
+        <w:tabs>
+          <w:tab w:val="num" w:pos="720"/>
+        </w:tabs>
+        <w:ind w:left="720" w:hanging="360"/>
+      </w:pPr>
+    </w:lvl>
+    <w:lvl w:ilvl="1">
+      <w:start w:val="1"/>
+      <w:numFmt w:val="bullet"/>
+      <w:lvlText w:val="o"/>
+      <w:lvlJc w:val="left"/>
+      <w:pPr>
+        <w:tabs>
+          <w:tab w:val="num" w:pos="1440"/>
+        </w:tabs>
+        <w:ind w:left="1440" w:hanging="360"/>
+      </w:pPr>
+      <w:rPr>
+        <w:rFonts w:ascii="Courier New" w:hAnsi="Courier New" w:hint="default"/>
+        <w:sz w:val="20"/>
+      </w:rPr>
+    </w:lvl>
+    <w:lvl w:ilvl="2" w:tentative="1">
+      <w:start w:val="1"/>
+      <w:numFmt w:val="decimal"/>
+      <w:lvlText w:val="%3."/>
+      <w:lvlJc w:val="left"/>
+      <w:pPr>
+        <w:tabs>
+          <w:tab w:val="num" w:pos="2160"/>
+        </w:tabs>
+        <w:ind w:left="2160" w:hanging="360"/>
+      </w:pPr>
+    </w:lvl>
+    <w:lvl w:ilvl="3" w:tentative="1">
+      <w:start w:val="1"/>
+      <w:numFmt w:val="decimal"/>
+      <w:lvlText w:val="%4."/>
+      <w:lvlJc w:val="left"/>
+      <w:pPr>
+        <w:tabs>
+          <w:tab w:val="num" w:pos="2880"/>
+        </w:tabs>
+        <w:ind w:left="2880" w:hanging="360"/>
+      </w:pPr>
+    </w:lvl>
+    <w:lvl w:ilvl="4" w:tentative="1">
+      <w:start w:val="1"/>
+      <w:numFmt w:val="decimal"/>
+      <w:lvlText w:val="%5."/>
+      <w:lvlJc w:val="left"/>
+      <w:pPr>
+        <w:tabs>
+          <w:tab w:val="num" w:pos="3600"/>
+        </w:tabs>
+        <w:ind w:left="3600" w:hanging="360"/>
+      </w:pPr>
+    </w:lvl>
+    <w:lvl w:ilvl="5" w:tentative="1">
+      <w:start w:val="1"/>
+      <w:numFmt w:val="decimal"/>
+      <w:lvlText w:val="%6."/>
+      <w:lvlJc w:val="left"/>
+      <w:pPr>
+        <w:tabs>
+          <w:tab w:val="num" w:pos="4320"/>
+        </w:tabs>
+        <w:ind w:left="4320" w:hanging="360"/>
+      </w:pPr>
+    </w:lvl>
+    <w:lvl w:ilvl="6" w:tentative="1">
+      <w:start w:val="1"/>
+      <w:numFmt w:val="decimal"/>
+      <w:lvlText w:val="%7."/>
+      <w:lvlJc w:val="left"/>
+      <w:pPr>
+        <w:tabs>
+          <w:tab w:val="num" w:pos="5040"/>
+        </w:tabs>
+        <w:ind w:left="5040" w:hanging="360"/>
+      </w:pPr>
+    </w:lvl>
+    <w:lvl w:ilvl="7" w:tentative="1">
+      <w:start w:val="1"/>
+      <w:numFmt w:val="decimal"/>
+      <w:lvlText w:val="%8."/>
+      <w:lvlJc w:val="left"/>
+      <w:pPr>
+        <w:tabs>
+          <w:tab w:val="num" w:pos="5760"/>
+        </w:tabs>
+        <w:ind w:left="5760" w:hanging="360"/>
+      </w:pPr>
+    </w:lvl>
+    <w:lvl w:ilvl="8" w:tentative="1">
+      <w:start w:val="1"/>
+      <w:numFmt w:val="decimal"/>
+      <w:lvlText w:val="%9."/>
+      <w:lvlJc w:val="left"/>
+      <w:pPr>
+        <w:tabs>
+          <w:tab w:val="num" w:pos="6480"/>
+        </w:tabs>
+        <w:ind w:left="6480" w:hanging="360"/>
+      </w:pPr>
+    </w:lvl>
+  </w:abstractNum>
+  <w:abstractNum w:abstractNumId="3" w15:restartNumberingAfterBreak="0">
     <w:nsid w:val="0BFA342D"/>
     <w:multiLevelType w:val="hybridMultilevel"/>
     <w:tmpl w:val="E3DCEE2E"/>
@@ -1819,7 +2895,7 @@
       </w:rPr>
     </w:lvl>
   </w:abstractNum>
-  <w:abstractNum w:abstractNumId="3" w15:restartNumberingAfterBreak="0">
+  <w:abstractNum w:abstractNumId="4" w15:restartNumberingAfterBreak="0">
     <w:nsid w:val="10AB1363"/>
     <w:multiLevelType w:val="hybridMultilevel"/>
     <w:tmpl w:val="F5205C20"/>
@@ -2039,7 +3115,156 @@
       </w:rPr>
     </w:lvl>
   </w:abstractNum>
-  <w:abstractNum w:abstractNumId="4" w15:restartNumberingAfterBreak="0">
+  <w:abstractNum w:abstractNumId="5" w15:restartNumberingAfterBreak="0">
+    <w:nsid w:val="11F47EB4"/>
+    <w:multiLevelType w:val="multilevel"/>
+    <w:tmpl w:val="177A24F2"/>
+    <w:lvl w:ilvl="0">
+      <w:start w:val="1"/>
+      <w:numFmt w:val="bullet"/>
+      <w:lvlText w:val=""/>
+      <w:lvlJc w:val="left"/>
+      <w:pPr>
+        <w:tabs>
+          <w:tab w:val="num" w:pos="720"/>
+        </w:tabs>
+        <w:ind w:left="720" w:hanging="360"/>
+      </w:pPr>
+      <w:rPr>
+        <w:rFonts w:ascii="Symbol" w:hAnsi="Symbol" w:hint="default"/>
+        <w:sz w:val="20"/>
+      </w:rPr>
+    </w:lvl>
+    <w:lvl w:ilvl="1">
+      <w:start w:val="1"/>
+      <w:numFmt w:val="bullet"/>
+      <w:lvlText w:val="o"/>
+      <w:lvlJc w:val="left"/>
+      <w:pPr>
+        <w:tabs>
+          <w:tab w:val="num" w:pos="1440"/>
+        </w:tabs>
+        <w:ind w:left="1440" w:hanging="360"/>
+      </w:pPr>
+      <w:rPr>
+        <w:rFonts w:ascii="Courier New" w:hAnsi="Courier New" w:hint="default"/>
+        <w:sz w:val="20"/>
+      </w:rPr>
+    </w:lvl>
+    <w:lvl w:ilvl="2">
+      <w:start w:val="1"/>
+      <w:numFmt w:val="bullet"/>
+      <w:lvlText w:val=""/>
+      <w:lvlJc w:val="left"/>
+      <w:pPr>
+        <w:tabs>
+          <w:tab w:val="num" w:pos="2160"/>
+        </w:tabs>
+        <w:ind w:left="2160" w:hanging="360"/>
+      </w:pPr>
+      <w:rPr>
+        <w:rFonts w:ascii="Wingdings" w:hAnsi="Wingdings" w:hint="default"/>
+        <w:sz w:val="20"/>
+      </w:rPr>
+    </w:lvl>
+    <w:lvl w:ilvl="3" w:tentative="1">
+      <w:start w:val="1"/>
+      <w:numFmt w:val="bullet"/>
+      <w:lvlText w:val=""/>
+      <w:lvlJc w:val="left"/>
+      <w:pPr>
+        <w:tabs>
+          <w:tab w:val="num" w:pos="2880"/>
+        </w:tabs>
+        <w:ind w:left="2880" w:hanging="360"/>
+      </w:pPr>
+      <w:rPr>
+        <w:rFonts w:ascii="Wingdings" w:hAnsi="Wingdings" w:hint="default"/>
+        <w:sz w:val="20"/>
+      </w:rPr>
+    </w:lvl>
+    <w:lvl w:ilvl="4" w:tentative="1">
+      <w:start w:val="1"/>
+      <w:numFmt w:val="bullet"/>
+      <w:lvlText w:val=""/>
+      <w:lvlJc w:val="left"/>
+      <w:pPr>
+        <w:tabs>
+          <w:tab w:val="num" w:pos="3600"/>
+        </w:tabs>
+        <w:ind w:left="3600" w:hanging="360"/>
+      </w:pPr>
+      <w:rPr>
+        <w:rFonts w:ascii="Wingdings" w:hAnsi="Wingdings" w:hint="default"/>
+        <w:sz w:val="20"/>
+      </w:rPr>
+    </w:lvl>
+    <w:lvl w:ilvl="5" w:tentative="1">
+      <w:start w:val="1"/>
+      <w:numFmt w:val="bullet"/>
+      <w:lvlText w:val=""/>
+      <w:lvlJc w:val="left"/>
+      <w:pPr>
+        <w:tabs>
+          <w:tab w:val="num" w:pos="4320"/>
+        </w:tabs>
+        <w:ind w:left="4320" w:hanging="360"/>
+      </w:pPr>
+      <w:rPr>
+        <w:rFonts w:ascii="Wingdings" w:hAnsi="Wingdings" w:hint="default"/>
+        <w:sz w:val="20"/>
+      </w:rPr>
+    </w:lvl>
+    <w:lvl w:ilvl="6" w:tentative="1">
+      <w:start w:val="1"/>
+      <w:numFmt w:val="bullet"/>
+      <w:lvlText w:val=""/>
+      <w:lvlJc w:val="left"/>
+      <w:pPr>
+        <w:tabs>
+          <w:tab w:val="num" w:pos="5040"/>
+        </w:tabs>
+        <w:ind w:left="5040" w:hanging="360"/>
+      </w:pPr>
+      <w:rPr>
+        <w:rFonts w:ascii="Wingdings" w:hAnsi="Wingdings" w:hint="default"/>
+        <w:sz w:val="20"/>
+      </w:rPr>
+    </w:lvl>
+    <w:lvl w:ilvl="7" w:tentative="1">
+      <w:start w:val="1"/>
+      <w:numFmt w:val="bullet"/>
+      <w:lvlText w:val=""/>
+      <w:lvlJc w:val="left"/>
+      <w:pPr>
+        <w:tabs>
+          <w:tab w:val="num" w:pos="5760"/>
+        </w:tabs>
+        <w:ind w:left="5760" w:hanging="360"/>
+      </w:pPr>
+      <w:rPr>
+        <w:rFonts w:ascii="Wingdings" w:hAnsi="Wingdings" w:hint="default"/>
+        <w:sz w:val="20"/>
+      </w:rPr>
+    </w:lvl>
+    <w:lvl w:ilvl="8" w:tentative="1">
+      <w:start w:val="1"/>
+      <w:numFmt w:val="bullet"/>
+      <w:lvlText w:val=""/>
+      <w:lvlJc w:val="left"/>
+      <w:pPr>
+        <w:tabs>
+          <w:tab w:val="num" w:pos="6480"/>
+        </w:tabs>
+        <w:ind w:left="6480" w:hanging="360"/>
+      </w:pPr>
+      <w:rPr>
+        <w:rFonts w:ascii="Wingdings" w:hAnsi="Wingdings" w:hint="default"/>
+        <w:sz w:val="20"/>
+      </w:rPr>
+    </w:lvl>
+  </w:abstractNum>
+  <w:abstractNum w:abstractNumId="6" w15:restartNumberingAfterBreak="0">
     <w:nsid w:val="183E3A6A"/>
     <w:multiLevelType w:val="hybridMultilevel"/>
     <w:tmpl w:val="625A9F68"/>
@@ -2251,7 +3476,7 @@
       </w:rPr>
     </w:lvl>
   </w:abstractNum>
-  <w:abstractNum w:abstractNumId="5" w15:restartNumberingAfterBreak="0">
+  <w:abstractNum w:abstractNumId="7" w15:restartNumberingAfterBreak="0">
     <w:nsid w:val="1F87250A"/>
     <w:multiLevelType w:val="hybridMultilevel"/>
     <w:tmpl w:val="5F162DD0"/>
@@ -2337,7 +3562,7 @@
       </w:pPr>
     </w:lvl>
   </w:abstractNum>
-  <w:abstractNum w:abstractNumId="6" w15:restartNumberingAfterBreak="0">
+  <w:abstractNum w:abstractNumId="8" w15:restartNumberingAfterBreak="0">
     <w:nsid w:val="225B26F7"/>
     <w:multiLevelType w:val="multilevel"/>
     <w:tmpl w:val="0E4CF040"/>
@@ -2486,7 +3711,7 @@
       </w:rPr>
     </w:lvl>
   </w:abstractNum>
-  <w:abstractNum w:abstractNumId="7" w15:restartNumberingAfterBreak="0">
+  <w:abstractNum w:abstractNumId="9" w15:restartNumberingAfterBreak="0">
     <w:nsid w:val="24231E3F"/>
     <w:multiLevelType w:val="multilevel"/>
     <w:tmpl w:val="F8AEF0A2"/>
@@ -2709,7 +3934,7 @@
       </w:rPr>
     </w:lvl>
   </w:abstractNum>
-  <w:abstractNum w:abstractNumId="8" w15:restartNumberingAfterBreak="0">
+  <w:abstractNum w:abstractNumId="10" w15:restartNumberingAfterBreak="0">
     <w:nsid w:val="25BB2A91"/>
     <w:multiLevelType w:val="multilevel"/>
     <w:tmpl w:val="4B7890D8"/>
@@ -2858,7 +4083,156 @@
       </w:rPr>
     </w:lvl>
   </w:abstractNum>
-  <w:abstractNum w:abstractNumId="9" w15:restartNumberingAfterBreak="0">
+  <w:abstractNum w:abstractNumId="11" w15:restartNumberingAfterBreak="0">
+    <w:nsid w:val="26195492"/>
+    <w:multiLevelType w:val="multilevel"/>
+    <w:tmpl w:val="467EA15E"/>
+    <w:lvl w:ilvl="0">
+      <w:start w:val="1"/>
+      <w:numFmt w:val="bullet"/>
+      <w:lvlText w:val=""/>
+      <w:lvlJc w:val="left"/>
+      <w:pPr>
+        <w:tabs>
+          <w:tab w:val="num" w:pos="720"/>
+        </w:tabs>
+        <w:ind w:left="720" w:hanging="360"/>
+      </w:pPr>
+      <w:rPr>
+        <w:rFonts w:ascii="Symbol" w:hAnsi="Symbol" w:hint="default"/>
+        <w:sz w:val="20"/>
+      </w:rPr>
+    </w:lvl>
+    <w:lvl w:ilvl="1" w:tentative="1">
+      <w:start w:val="1"/>
+      <w:numFmt w:val="bullet"/>
+      <w:lvlText w:val="o"/>
+      <w:lvlJc w:val="left"/>
+      <w:pPr>
+        <w:tabs>
+          <w:tab w:val="num" w:pos="1440"/>
+        </w:tabs>
+        <w:ind w:left="1440" w:hanging="360"/>
+      </w:pPr>
+      <w:rPr>
+        <w:rFonts w:ascii="Courier New" w:hAnsi="Courier New" w:hint="default"/>
+        <w:sz w:val="20"/>
+      </w:rPr>
+    </w:lvl>
+    <w:lvl w:ilvl="2" w:tentative="1">
+      <w:start w:val="1"/>
+      <w:numFmt w:val="bullet"/>
+      <w:lvlText w:val=""/>
+      <w:lvlJc w:val="left"/>
+      <w:pPr>
+        <w:tabs>
+          <w:tab w:val="num" w:pos="2160"/>
+        </w:tabs>
+        <w:ind w:left="2160" w:hanging="360"/>
+      </w:pPr>
+      <w:rPr>
+        <w:rFonts w:ascii="Wingdings" w:hAnsi="Wingdings" w:hint="default"/>
+        <w:sz w:val="20"/>
+      </w:rPr>
+    </w:lvl>
+    <w:lvl w:ilvl="3" w:tentative="1">
+      <w:start w:val="1"/>
+      <w:numFmt w:val="bullet"/>
+      <w:lvlText w:val=""/>
+      <w:lvlJc w:val="left"/>
+      <w:pPr>
+        <w:tabs>
+          <w:tab w:val="num" w:pos="2880"/>
+        </w:tabs>
+        <w:ind w:left="2880" w:hanging="360"/>
+      </w:pPr>
+      <w:rPr>
+        <w:rFonts w:ascii="Wingdings" w:hAnsi="Wingdings" w:hint="default"/>
+        <w:sz w:val="20"/>
+      </w:rPr>
+    </w:lvl>
+    <w:lvl w:ilvl="4" w:tentative="1">
+      <w:start w:val="1"/>
+      <w:numFmt w:val="bullet"/>
+      <w:lvlText w:val=""/>
+      <w:lvlJc w:val="left"/>
+      <w:pPr>
+        <w:tabs>
+          <w:tab w:val="num" w:pos="3600"/>
+        </w:tabs>
+        <w:ind w:left="3600" w:hanging="360"/>
+      </w:pPr>
+      <w:rPr>
+        <w:rFonts w:ascii="Wingdings" w:hAnsi="Wingdings" w:hint="default"/>
+        <w:sz w:val="20"/>
+      </w:rPr>
+    </w:lvl>
+    <w:lvl w:ilvl="5" w:tentative="1">
+      <w:start w:val="1"/>
+      <w:numFmt w:val="bullet"/>
+      <w:lvlText w:val=""/>
+      <w:lvlJc w:val="left"/>
+      <w:pPr>
+        <w:tabs>
+          <w:tab w:val="num" w:pos="4320"/>
+        </w:tabs>
+        <w:ind w:left="4320" w:hanging="360"/>
+      </w:pPr>
+      <w:rPr>
+        <w:rFonts w:ascii="Wingdings" w:hAnsi="Wingdings" w:hint="default"/>
+        <w:sz w:val="20"/>
+      </w:rPr>
+    </w:lvl>
+    <w:lvl w:ilvl="6" w:tentative="1">
+      <w:start w:val="1"/>
+      <w:numFmt w:val="bullet"/>
+      <w:lvlText w:val=""/>
+      <w:lvlJc w:val="left"/>
+      <w:pPr>
+        <w:tabs>
+          <w:tab w:val="num" w:pos="5040"/>
+        </w:tabs>
+        <w:ind w:left="5040" w:hanging="360"/>
+      </w:pPr>
+      <w:rPr>
+        <w:rFonts w:ascii="Wingdings" w:hAnsi="Wingdings" w:hint="default"/>
+        <w:sz w:val="20"/>
+      </w:rPr>
+    </w:lvl>
+    <w:lvl w:ilvl="7" w:tentative="1">
+      <w:start w:val="1"/>
+      <w:numFmt w:val="bullet"/>
+      <w:lvlText w:val=""/>
+      <w:lvlJc w:val="left"/>
+      <w:pPr>
+        <w:tabs>
+          <w:tab w:val="num" w:pos="5760"/>
+        </w:tabs>
+        <w:ind w:left="5760" w:hanging="360"/>
+      </w:pPr>
+      <w:rPr>
+        <w:rFonts w:ascii="Wingdings" w:hAnsi="Wingdings" w:hint="default"/>
+        <w:sz w:val="20"/>
+      </w:rPr>
+    </w:lvl>
+    <w:lvl w:ilvl="8" w:tentative="1">
+      <w:start w:val="1"/>
+      <w:numFmt w:val="bullet"/>
+      <w:lvlText w:val=""/>
+      <w:lvlJc w:val="left"/>
+      <w:pPr>
+        <w:tabs>
+          <w:tab w:val="num" w:pos="6480"/>
+        </w:tabs>
+        <w:ind w:left="6480" w:hanging="360"/>
+      </w:pPr>
+      <w:rPr>
+        <w:rFonts w:ascii="Wingdings" w:hAnsi="Wingdings" w:hint="default"/>
+        <w:sz w:val="20"/>
+      </w:rPr>
+    </w:lvl>
+  </w:abstractNum>
+  <w:abstractNum w:abstractNumId="12" w15:restartNumberingAfterBreak="0">
     <w:nsid w:val="280B78E9"/>
     <w:multiLevelType w:val="multilevel"/>
     <w:tmpl w:val="D03E5530"/>
@@ -3007,7 +4381,7 @@
       </w:rPr>
     </w:lvl>
   </w:abstractNum>
-  <w:abstractNum w:abstractNumId="10" w15:restartNumberingAfterBreak="0">
+  <w:abstractNum w:abstractNumId="13" w15:restartNumberingAfterBreak="0">
     <w:nsid w:val="2DFD0757"/>
     <w:multiLevelType w:val="multilevel"/>
     <w:tmpl w:val="8DD21548"/>
@@ -3124,7 +4498,7 @@
       </w:pPr>
     </w:lvl>
   </w:abstractNum>
-  <w:abstractNum w:abstractNumId="11" w15:restartNumberingAfterBreak="0">
+  <w:abstractNum w:abstractNumId="14" w15:restartNumberingAfterBreak="0">
     <w:nsid w:val="31246F33"/>
     <w:multiLevelType w:val="multilevel"/>
     <w:tmpl w:val="72F455B0"/>
@@ -3273,7 +4647,7 @@
       </w:rPr>
     </w:lvl>
   </w:abstractNum>
-  <w:abstractNum w:abstractNumId="12" w15:restartNumberingAfterBreak="0">
+  <w:abstractNum w:abstractNumId="15" w15:restartNumberingAfterBreak="0">
     <w:nsid w:val="4CAB1141"/>
     <w:multiLevelType w:val="hybridMultilevel"/>
     <w:tmpl w:val="2618D178"/>
@@ -3485,7 +4859,7 @@
       </w:rPr>
     </w:lvl>
   </w:abstractNum>
-  <w:abstractNum w:abstractNumId="13" w15:restartNumberingAfterBreak="0">
+  <w:abstractNum w:abstractNumId="16" w15:restartNumberingAfterBreak="0">
     <w:nsid w:val="4DB00E0F"/>
     <w:multiLevelType w:val="hybridMultilevel"/>
     <w:tmpl w:val="2446056C"/>
@@ -3697,7 +5071,7 @@
       </w:rPr>
     </w:lvl>
   </w:abstractNum>
-  <w:abstractNum w:abstractNumId="14" w15:restartNumberingAfterBreak="0">
+  <w:abstractNum w:abstractNumId="17" w15:restartNumberingAfterBreak="0">
     <w:nsid w:val="55D211C1"/>
     <w:multiLevelType w:val="multilevel"/>
     <w:tmpl w:val="B290D052"/>
@@ -3846,7 +5220,7 @@
       </w:rPr>
     </w:lvl>
   </w:abstractNum>
-  <w:abstractNum w:abstractNumId="15" w15:restartNumberingAfterBreak="0">
+  <w:abstractNum w:abstractNumId="18" w15:restartNumberingAfterBreak="0">
     <w:nsid w:val="58C709F1"/>
     <w:multiLevelType w:val="hybridMultilevel"/>
     <w:tmpl w:val="46E66360"/>
@@ -4058,7 +5432,156 @@
       </w:rPr>
     </w:lvl>
   </w:abstractNum>
-  <w:abstractNum w:abstractNumId="16" w15:restartNumberingAfterBreak="0">
+  <w:abstractNum w:abstractNumId="19" w15:restartNumberingAfterBreak="0">
+    <w:nsid w:val="62470116"/>
+    <w:multiLevelType w:val="multilevel"/>
+    <w:tmpl w:val="C6DCA208"/>
+    <w:lvl w:ilvl="0">
+      <w:start w:val="1"/>
+      <w:numFmt w:val="bullet"/>
+      <w:lvlText w:val=""/>
+      <w:lvlJc w:val="left"/>
+      <w:pPr>
+        <w:tabs>
+          <w:tab w:val="num" w:pos="720"/>
+        </w:tabs>
+        <w:ind w:left="720" w:hanging="360"/>
+      </w:pPr>
+      <w:rPr>
+        <w:rFonts w:ascii="Symbol" w:hAnsi="Symbol" w:hint="default"/>
+        <w:sz w:val="20"/>
+      </w:rPr>
+    </w:lvl>
+    <w:lvl w:ilvl="1">
+      <w:start w:val="1"/>
+      <w:numFmt w:val="bullet"/>
+      <w:lvlText w:val="o"/>
+      <w:lvlJc w:val="left"/>
+      <w:pPr>
+        <w:tabs>
+          <w:tab w:val="num" w:pos="1440"/>
+        </w:tabs>
+        <w:ind w:left="1440" w:hanging="360"/>
+      </w:pPr>
+      <w:rPr>
+        <w:rFonts w:ascii="Courier New" w:hAnsi="Courier New" w:hint="default"/>
+        <w:sz w:val="20"/>
+      </w:rPr>
+    </w:lvl>
+    <w:lvl w:ilvl="2" w:tentative="1">
+      <w:start w:val="1"/>
+      <w:numFmt w:val="bullet"/>
+      <w:lvlText w:val=""/>
+      <w:lvlJc w:val="left"/>
+      <w:pPr>
+        <w:tabs>
+          <w:tab w:val="num" w:pos="2160"/>
+        </w:tabs>
+        <w:ind w:left="2160" w:hanging="360"/>
+      </w:pPr>
+      <w:rPr>
+        <w:rFonts w:ascii="Wingdings" w:hAnsi="Wingdings" w:hint="default"/>
+        <w:sz w:val="20"/>
+      </w:rPr>
+    </w:lvl>
+    <w:lvl w:ilvl="3" w:tentative="1">
+      <w:start w:val="1"/>
+      <w:numFmt w:val="bullet"/>
+      <w:lvlText w:val=""/>
+      <w:lvlJc w:val="left"/>
+      <w:pPr>
+        <w:tabs>
+          <w:tab w:val="num" w:pos="2880"/>
+        </w:tabs>
+        <w:ind w:left="2880" w:hanging="360"/>
+      </w:pPr>
+      <w:rPr>
+        <w:rFonts w:ascii="Wingdings" w:hAnsi="Wingdings" w:hint="default"/>
+        <w:sz w:val="20"/>
+      </w:rPr>
+    </w:lvl>
+    <w:lvl w:ilvl="4" w:tentative="1">
+      <w:start w:val="1"/>
+      <w:numFmt w:val="bullet"/>
+      <w:lvlText w:val=""/>
+      <w:lvlJc w:val="left"/>
+      <w:pPr>
+        <w:tabs>
+          <w:tab w:val="num" w:pos="3600"/>
+        </w:tabs>
+        <w:ind w:left="3600" w:hanging="360"/>
+      </w:pPr>
+      <w:rPr>
+        <w:rFonts w:ascii="Wingdings" w:hAnsi="Wingdings" w:hint="default"/>
+        <w:sz w:val="20"/>
+      </w:rPr>
+    </w:lvl>
+    <w:lvl w:ilvl="5" w:tentative="1">
+      <w:start w:val="1"/>
+      <w:numFmt w:val="bullet"/>
+      <w:lvlText w:val=""/>
+      <w:lvlJc w:val="left"/>
+      <w:pPr>
+        <w:tabs>
+          <w:tab w:val="num" w:pos="4320"/>
+        </w:tabs>
+        <w:ind w:left="4320" w:hanging="360"/>
+      </w:pPr>
+      <w:rPr>
+        <w:rFonts w:ascii="Wingdings" w:hAnsi="Wingdings" w:hint="default"/>
+        <w:sz w:val="20"/>
+      </w:rPr>
+    </w:lvl>
+    <w:lvl w:ilvl="6" w:tentative="1">
+      <w:start w:val="1"/>
+      <w:numFmt w:val="bullet"/>
+      <w:lvlText w:val=""/>
+      <w:lvlJc w:val="left"/>
+      <w:pPr>
+        <w:tabs>
+          <w:tab w:val="num" w:pos="5040"/>
+        </w:tabs>
+        <w:ind w:left="5040" w:hanging="360"/>
+      </w:pPr>
+      <w:rPr>
+        <w:rFonts w:ascii="Wingdings" w:hAnsi="Wingdings" w:hint="default"/>
+        <w:sz w:val="20"/>
+      </w:rPr>
+    </w:lvl>
+    <w:lvl w:ilvl="7" w:tentative="1">
+      <w:start w:val="1"/>
+      <w:numFmt w:val="bullet"/>
+      <w:lvlText w:val=""/>
+      <w:lvlJc w:val="left"/>
+      <w:pPr>
+        <w:tabs>
+          <w:tab w:val="num" w:pos="5760"/>
+        </w:tabs>
+        <w:ind w:left="5760" w:hanging="360"/>
+      </w:pPr>
+      <w:rPr>
+        <w:rFonts w:ascii="Wingdings" w:hAnsi="Wingdings" w:hint="default"/>
+        <w:sz w:val="20"/>
+      </w:rPr>
+    </w:lvl>
+    <w:lvl w:ilvl="8" w:tentative="1">
+      <w:start w:val="1"/>
+      <w:numFmt w:val="bullet"/>
+      <w:lvlText w:val=""/>
+      <w:lvlJc w:val="left"/>
+      <w:pPr>
+        <w:tabs>
+          <w:tab w:val="num" w:pos="6480"/>
+        </w:tabs>
+        <w:ind w:left="6480" w:hanging="360"/>
+      </w:pPr>
+      <w:rPr>
+        <w:rFonts w:ascii="Wingdings" w:hAnsi="Wingdings" w:hint="default"/>
+        <w:sz w:val="20"/>
+      </w:rPr>
+    </w:lvl>
+  </w:abstractNum>
+  <w:abstractNum w:abstractNumId="20" w15:restartNumberingAfterBreak="0">
     <w:nsid w:val="6421067B"/>
     <w:multiLevelType w:val="hybridMultilevel"/>
     <w:tmpl w:val="8FB216CE"/>
@@ -4144,7 +5667,7 @@
       </w:pPr>
     </w:lvl>
   </w:abstractNum>
-  <w:abstractNum w:abstractNumId="17" w15:restartNumberingAfterBreak="0">
+  <w:abstractNum w:abstractNumId="21" w15:restartNumberingAfterBreak="0">
     <w:nsid w:val="65CD2731"/>
     <w:multiLevelType w:val="multilevel"/>
     <w:tmpl w:val="77269188"/>
@@ -4293,7 +5816,7 @@
       </w:rPr>
     </w:lvl>
   </w:abstractNum>
-  <w:abstractNum w:abstractNumId="18" w15:restartNumberingAfterBreak="0">
+  <w:abstractNum w:abstractNumId="22" w15:restartNumberingAfterBreak="0">
     <w:nsid w:val="67027DA1"/>
     <w:multiLevelType w:val="hybridMultilevel"/>
     <w:tmpl w:val="E0CEEA62"/>
@@ -4505,7 +6028,156 @@
       </w:rPr>
     </w:lvl>
   </w:abstractNum>
-  <w:abstractNum w:abstractNumId="19" w15:restartNumberingAfterBreak="0">
+  <w:abstractNum w:abstractNumId="23" w15:restartNumberingAfterBreak="0">
+    <w:nsid w:val="6A645E29"/>
+    <w:multiLevelType w:val="multilevel"/>
+    <w:tmpl w:val="4AE6B0A8"/>
+    <w:lvl w:ilvl="0">
+      <w:start w:val="1"/>
+      <w:numFmt w:val="bullet"/>
+      <w:lvlText w:val=""/>
+      <w:lvlJc w:val="left"/>
+      <w:pPr>
+        <w:tabs>
+          <w:tab w:val="num" w:pos="720"/>
+        </w:tabs>
+        <w:ind w:left="720" w:hanging="360"/>
+      </w:pPr>
+      <w:rPr>
+        <w:rFonts w:ascii="Symbol" w:hAnsi="Symbol" w:hint="default"/>
+        <w:sz w:val="20"/>
+      </w:rPr>
+    </w:lvl>
+    <w:lvl w:ilvl="1" w:tentative="1">
+      <w:start w:val="1"/>
+      <w:numFmt w:val="bullet"/>
+      <w:lvlText w:val="o"/>
+      <w:lvlJc w:val="left"/>
+      <w:pPr>
+        <w:tabs>
+          <w:tab w:val="num" w:pos="1440"/>
+        </w:tabs>
+        <w:ind w:left="1440" w:hanging="360"/>
+      </w:pPr>
+      <w:rPr>
+        <w:rFonts w:ascii="Courier New" w:hAnsi="Courier New" w:hint="default"/>
+        <w:sz w:val="20"/>
+      </w:rPr>
+    </w:lvl>
+    <w:lvl w:ilvl="2" w:tentative="1">
+      <w:start w:val="1"/>
+      <w:numFmt w:val="bullet"/>
+      <w:lvlText w:val=""/>
+      <w:lvlJc w:val="left"/>
+      <w:pPr>
+        <w:tabs>
+          <w:tab w:val="num" w:pos="2160"/>
+        </w:tabs>
+        <w:ind w:left="2160" w:hanging="360"/>
+      </w:pPr>
+      <w:rPr>
+        <w:rFonts w:ascii="Wingdings" w:hAnsi="Wingdings" w:hint="default"/>
+        <w:sz w:val="20"/>
+      </w:rPr>
+    </w:lvl>
+    <w:lvl w:ilvl="3" w:tentative="1">
+      <w:start w:val="1"/>
+      <w:numFmt w:val="bullet"/>
+      <w:lvlText w:val=""/>
+      <w:lvlJc w:val="left"/>
+      <w:pPr>
+        <w:tabs>
+          <w:tab w:val="num" w:pos="2880"/>
+        </w:tabs>
+        <w:ind w:left="2880" w:hanging="360"/>
+      </w:pPr>
+      <w:rPr>
+        <w:rFonts w:ascii="Wingdings" w:hAnsi="Wingdings" w:hint="default"/>
+        <w:sz w:val="20"/>
+      </w:rPr>
+    </w:lvl>
+    <w:lvl w:ilvl="4" w:tentative="1">
+      <w:start w:val="1"/>
+      <w:numFmt w:val="bullet"/>
+      <w:lvlText w:val=""/>
+      <w:lvlJc w:val="left"/>
+      <w:pPr>
+        <w:tabs>
+          <w:tab w:val="num" w:pos="3600"/>
+        </w:tabs>
+        <w:ind w:left="3600" w:hanging="360"/>
+      </w:pPr>
+      <w:rPr>
+        <w:rFonts w:ascii="Wingdings" w:hAnsi="Wingdings" w:hint="default"/>
+        <w:sz w:val="20"/>
+      </w:rPr>
+    </w:lvl>
+    <w:lvl w:ilvl="5" w:tentative="1">
+      <w:start w:val="1"/>
+      <w:numFmt w:val="bullet"/>
+      <w:lvlText w:val=""/>
+      <w:lvlJc w:val="left"/>
+      <w:pPr>
+        <w:tabs>
+          <w:tab w:val="num" w:pos="4320"/>
+        </w:tabs>
+        <w:ind w:left="4320" w:hanging="360"/>
+      </w:pPr>
+      <w:rPr>
+        <w:rFonts w:ascii="Wingdings" w:hAnsi="Wingdings" w:hint="default"/>
+        <w:sz w:val="20"/>
+      </w:rPr>
+    </w:lvl>
+    <w:lvl w:ilvl="6" w:tentative="1">
+      <w:start w:val="1"/>
+      <w:numFmt w:val="bullet"/>
+      <w:lvlText w:val=""/>
+      <w:lvlJc w:val="left"/>
+      <w:pPr>
+        <w:tabs>
+          <w:tab w:val="num" w:pos="5040"/>
+        </w:tabs>
+        <w:ind w:left="5040" w:hanging="360"/>
+      </w:pPr>
+      <w:rPr>
+        <w:rFonts w:ascii="Wingdings" w:hAnsi="Wingdings" w:hint="default"/>
+        <w:sz w:val="20"/>
+      </w:rPr>
+    </w:lvl>
+    <w:lvl w:ilvl="7" w:tentative="1">
+      <w:start w:val="1"/>
+      <w:numFmt w:val="bullet"/>
+      <w:lvlText w:val=""/>
+      <w:lvlJc w:val="left"/>
+      <w:pPr>
+        <w:tabs>
+          <w:tab w:val="num" w:pos="5760"/>
+        </w:tabs>
+        <w:ind w:left="5760" w:hanging="360"/>
+      </w:pPr>
+      <w:rPr>
+        <w:rFonts w:ascii="Wingdings" w:hAnsi="Wingdings" w:hint="default"/>
+        <w:sz w:val="20"/>
+      </w:rPr>
+    </w:lvl>
+    <w:lvl w:ilvl="8" w:tentative="1">
+      <w:start w:val="1"/>
+      <w:numFmt w:val="bullet"/>
+      <w:lvlText w:val=""/>
+      <w:lvlJc w:val="left"/>
+      <w:pPr>
+        <w:tabs>
+          <w:tab w:val="num" w:pos="6480"/>
+        </w:tabs>
+        <w:ind w:left="6480" w:hanging="360"/>
+      </w:pPr>
+      <w:rPr>
+        <w:rFonts w:ascii="Wingdings" w:hAnsi="Wingdings" w:hint="default"/>
+        <w:sz w:val="20"/>
+      </w:rPr>
+    </w:lvl>
+  </w:abstractNum>
+  <w:abstractNum w:abstractNumId="24" w15:restartNumberingAfterBreak="0">
     <w:nsid w:val="72CB1ABF"/>
     <w:multiLevelType w:val="multilevel"/>
     <w:tmpl w:val="AFD029E2"/>
@@ -4654,7 +6326,7 @@
       </w:rPr>
     </w:lvl>
   </w:abstractNum>
-  <w:abstractNum w:abstractNumId="20" w15:restartNumberingAfterBreak="0">
+  <w:abstractNum w:abstractNumId="25" w15:restartNumberingAfterBreak="0">
     <w:nsid w:val="77BF39E4"/>
     <w:multiLevelType w:val="multilevel"/>
     <w:tmpl w:val="26167164"/>
@@ -4803,7 +6475,7 @@
       </w:rPr>
     </w:lvl>
   </w:abstractNum>
-  <w:abstractNum w:abstractNumId="21" w15:restartNumberingAfterBreak="0">
+  <w:abstractNum w:abstractNumId="26" w15:restartNumberingAfterBreak="0">
     <w:nsid w:val="7D946E07"/>
     <w:multiLevelType w:val="multilevel"/>
     <w:tmpl w:val="B380CE86"/>
@@ -4916,7 +6588,7 @@
       </w:pPr>
     </w:lvl>
   </w:abstractNum>
-  <w:abstractNum w:abstractNumId="22" w15:restartNumberingAfterBreak="0">
+  <w:abstractNum w:abstractNumId="27" w15:restartNumberingAfterBreak="0">
     <w:nsid w:val="7EE03E7D"/>
     <w:multiLevelType w:val="multilevel"/>
     <w:tmpl w:val="19BE0F46"/>
@@ -5066,79 +6738,94 @@
     </w:lvl>
   </w:abstractNum>
   <w:num w:numId="1" w16cid:durableId="575824739">
-    <w:abstractNumId w:val="12"/>
+    <w:abstractNumId w:val="15"/>
   </w:num>
   <w:num w:numId="2" w16cid:durableId="1387876238">
-    <w:abstractNumId w:val="13"/>
+    <w:abstractNumId w:val="16"/>
   </w:num>
   <w:num w:numId="3" w16cid:durableId="779951780">
+    <w:abstractNumId w:val="6"/>
+  </w:num>
+  <w:num w:numId="4" w16cid:durableId="314839482">
+    <w:abstractNumId w:val="22"/>
+  </w:num>
+  <w:num w:numId="5" w16cid:durableId="1728064917">
+    <w:abstractNumId w:val="3"/>
+  </w:num>
+  <w:num w:numId="6" w16cid:durableId="2045253683">
+    <w:abstractNumId w:val="18"/>
+  </w:num>
+  <w:num w:numId="7" w16cid:durableId="777139610">
     <w:abstractNumId w:val="4"/>
   </w:num>
-  <w:num w:numId="4" w16cid:durableId="314839482">
-    <w:abstractNumId w:val="18"/>
-  </w:num>
-  <w:num w:numId="5" w16cid:durableId="1728064917">
-    <w:abstractNumId w:val="2"/>
-  </w:num>
-  <w:num w:numId="6" w16cid:durableId="2045253683">
-    <w:abstractNumId w:val="15"/>
-  </w:num>
-  <w:num w:numId="7" w16cid:durableId="777139610">
-    <w:abstractNumId w:val="3"/>
-  </w:num>
   <w:num w:numId="8" w16cid:durableId="1111784773">
-    <w:abstractNumId w:val="7"/>
+    <w:abstractNumId w:val="9"/>
   </w:num>
   <w:num w:numId="9" w16cid:durableId="1691486396">
     <w:abstractNumId w:val="1"/>
   </w:num>
   <w:num w:numId="10" w16cid:durableId="1267730858">
+    <w:abstractNumId w:val="17"/>
+  </w:num>
+  <w:num w:numId="11" w16cid:durableId="922566573">
+    <w:abstractNumId w:val="25"/>
+  </w:num>
+  <w:num w:numId="12" w16cid:durableId="957102194">
+    <w:abstractNumId w:val="26"/>
+  </w:num>
+  <w:num w:numId="13" w16cid:durableId="601840524">
+    <w:abstractNumId w:val="20"/>
+  </w:num>
+  <w:num w:numId="14" w16cid:durableId="1942835230">
+    <w:abstractNumId w:val="9"/>
+  </w:num>
+  <w:num w:numId="15" w16cid:durableId="290330644">
+    <w:abstractNumId w:val="24"/>
+  </w:num>
+  <w:num w:numId="16" w16cid:durableId="749500964">
+    <w:abstractNumId w:val="27"/>
+  </w:num>
+  <w:num w:numId="17" w16cid:durableId="1556620924">
+    <w:abstractNumId w:val="21"/>
+  </w:num>
+  <w:num w:numId="18" w16cid:durableId="350693005">
+    <w:abstractNumId w:val="7"/>
+  </w:num>
+  <w:num w:numId="19" w16cid:durableId="1027563524">
+    <w:abstractNumId w:val="9"/>
+  </w:num>
+  <w:num w:numId="20" w16cid:durableId="1903170275">
+    <w:abstractNumId w:val="13"/>
+  </w:num>
+  <w:num w:numId="21" w16cid:durableId="1446071032">
     <w:abstractNumId w:val="14"/>
   </w:num>
-  <w:num w:numId="11" w16cid:durableId="922566573">
-    <w:abstractNumId w:val="20"/>
-  </w:num>
-  <w:num w:numId="12" w16cid:durableId="957102194">
-    <w:abstractNumId w:val="21"/>
-  </w:num>
-  <w:num w:numId="13" w16cid:durableId="601840524">
-    <w:abstractNumId w:val="16"/>
-  </w:num>
-  <w:num w:numId="14" w16cid:durableId="1942835230">
-    <w:abstractNumId w:val="7"/>
-  </w:num>
-  <w:num w:numId="15" w16cid:durableId="290330644">
-    <w:abstractNumId w:val="19"/>
-  </w:num>
-  <w:num w:numId="16" w16cid:durableId="749500964">
-    <w:abstractNumId w:val="22"/>
-  </w:num>
-  <w:num w:numId="17" w16cid:durableId="1556620924">
-    <w:abstractNumId w:val="17"/>
-  </w:num>
-  <w:num w:numId="18" w16cid:durableId="350693005">
-    <w:abstractNumId w:val="5"/>
-  </w:num>
-  <w:num w:numId="19" w16cid:durableId="1027563524">
-    <w:abstractNumId w:val="7"/>
-  </w:num>
-  <w:num w:numId="20" w16cid:durableId="1903170275">
-    <w:abstractNumId w:val="10"/>
-  </w:num>
-  <w:num w:numId="21" w16cid:durableId="1446071032">
-    <w:abstractNumId w:val="11"/>
-  </w:num>
   <w:num w:numId="22" w16cid:durableId="966743638">
-    <w:abstractNumId w:val="9"/>
+    <w:abstractNumId w:val="12"/>
   </w:num>
   <w:num w:numId="23" w16cid:durableId="1704790009">
     <w:abstractNumId w:val="0"/>
   </w:num>
   <w:num w:numId="24" w16cid:durableId="233515291">
+    <w:abstractNumId w:val="10"/>
+  </w:num>
+  <w:num w:numId="25" w16cid:durableId="745230130">
     <w:abstractNumId w:val="8"/>
   </w:num>
-  <w:num w:numId="25" w16cid:durableId="745230130">
-    <w:abstractNumId w:val="6"/>
+  <w:num w:numId="26" w16cid:durableId="1592277742">
+    <w:abstractNumId w:val="19"/>
+  </w:num>
+  <w:num w:numId="27" w16cid:durableId="62989654">
+    <w:abstractNumId w:val="2"/>
+  </w:num>
+  <w:num w:numId="28" w16cid:durableId="1334184714">
+    <w:abstractNumId w:val="23"/>
+  </w:num>
+  <w:num w:numId="29" w16cid:durableId="127357174">
+    <w:abstractNumId w:val="11"/>
+  </w:num>
+  <w:num w:numId="30" w16cid:durableId="1659767808">
+    <w:abstractNumId w:val="5"/>
   </w:num>
 </w:numbering>
 </file>

</xml_diff>